<commit_message>
Added process diagram to technicaal.docx
</commit_message>
<xml_diff>
--- a/FSM_diagrams/bus_FSM.docx
+++ b/FSM_diagrams/bus_FSM.docx
@@ -49,10 +49,64 @@
                   <w14:bevel/>
                 </w14:textOutline>
               </w:rPr>
-              <w:t xml:space="preserve">FSM </w:t>
-            </w:r>
-            <w:proofErr w:type="gramStart"/>
-            <w:r>
+              <w:t>FSM name :</w:t>
+            </w:r>
+          </w:p>
+        </w:tc>
+        <w:tc>
+          <w:tcPr>
+            <w:tcW w:w="4251" w:type="dxa"/>
+          </w:tcPr>
+          <w:p>
+            <w:pPr>
+              <w:rPr>
+                <w:sz w:val="24"/>
+                <w:szCs w:val="24"/>
+              </w:rPr>
+            </w:pPr>
+            <w:r>
+              <w:rPr>
+                <w:sz w:val="24"/>
+                <w:szCs w:val="24"/>
+              </w:rPr>
+              <w:t>bus</w:t>
+            </w:r>
+            <w:r>
+              <w:rPr>
+                <w:sz w:val="24"/>
+                <w:szCs w:val="24"/>
+              </w:rPr>
+              <w:t>_FSM</w:t>
+            </w:r>
+            <w:r>
+              <w:rPr>
+                <w:sz w:val="24"/>
+                <w:szCs w:val="24"/>
+              </w:rPr>
+              <w:t>.</w:t>
+            </w:r>
+            <w:r>
+              <w:rPr>
+                <w:sz w:val="24"/>
+                <w:szCs w:val="24"/>
+              </w:rPr>
+              <w:t>s</w:t>
+            </w:r>
+            <w:r>
+              <w:rPr>
+                <w:sz w:val="24"/>
+                <w:szCs w:val="24"/>
+              </w:rPr>
+              <w:t>v</w:t>
+            </w:r>
+          </w:p>
+        </w:tc>
+        <w:tc>
+          <w:tcPr>
+            <w:tcW w:w="1130" w:type="dxa"/>
+          </w:tcPr>
+          <w:p>
+            <w:pPr>
               <w:rPr>
                 <w:sz w:val="28"/>
                 <w:szCs w:val="28"/>
@@ -66,65 +120,8 @@
                   <w14:bevel/>
                 </w14:textOutline>
               </w:rPr>
-              <w:t>name :</w:t>
-            </w:r>
-            <w:proofErr w:type="gramEnd"/>
-          </w:p>
-        </w:tc>
-        <w:tc>
-          <w:tcPr>
-            <w:tcW w:w="4251" w:type="dxa"/>
-          </w:tcPr>
-          <w:p>
-            <w:pPr>
-              <w:rPr>
-                <w:sz w:val="24"/>
-                <w:szCs w:val="24"/>
-              </w:rPr>
-            </w:pPr>
-            <w:r>
-              <w:rPr>
-                <w:sz w:val="24"/>
-                <w:szCs w:val="24"/>
-              </w:rPr>
-              <w:t>bus</w:t>
-            </w:r>
-            <w:r>
-              <w:rPr>
-                <w:sz w:val="24"/>
-                <w:szCs w:val="24"/>
-              </w:rPr>
-              <w:t>_FSM</w:t>
-            </w:r>
-            <w:r>
-              <w:rPr>
-                <w:sz w:val="24"/>
-                <w:szCs w:val="24"/>
-              </w:rPr>
-              <w:t>.</w:t>
-            </w:r>
-            <w:r>
-              <w:rPr>
-                <w:sz w:val="24"/>
-                <w:szCs w:val="24"/>
-              </w:rPr>
-              <w:t>s</w:t>
-            </w:r>
-            <w:r>
-              <w:rPr>
-                <w:sz w:val="24"/>
-                <w:szCs w:val="24"/>
-              </w:rPr>
-              <w:t>v</w:t>
-            </w:r>
-          </w:p>
-        </w:tc>
-        <w:tc>
-          <w:tcPr>
-            <w:tcW w:w="1130" w:type="dxa"/>
-          </w:tcPr>
-          <w:p>
-            <w:pPr>
+            </w:pPr>
+            <w:r>
               <w:rPr>
                 <w:sz w:val="28"/>
                 <w:szCs w:val="28"/>
@@ -138,8 +135,34 @@
                   <w14:bevel/>
                 </w14:textOutline>
               </w:rPr>
-            </w:pPr>
-            <w:r>
+              <w:t>Date:</w:t>
+            </w:r>
+          </w:p>
+        </w:tc>
+        <w:tc>
+          <w:tcPr>
+            <w:tcW w:w="3548" w:type="dxa"/>
+          </w:tcPr>
+          <w:p>
+            <w:r>
+              <w:t>Feb</w:t>
+            </w:r>
+            <w:r>
+              <w:t xml:space="preserve"> 202</w:t>
+            </w:r>
+            <w:r>
+              <w:t>1</w:t>
+            </w:r>
+          </w:p>
+        </w:tc>
+      </w:tr>
+      <w:tr>
+        <w:tc>
+          <w:tcPr>
+            <w:tcW w:w="1698" w:type="dxa"/>
+          </w:tcPr>
+          <w:p>
+            <w:pPr>
               <w:rPr>
                 <w:sz w:val="28"/>
                 <w:szCs w:val="28"/>
@@ -153,34 +176,8 @@
                   <w14:bevel/>
                 </w14:textOutline>
               </w:rPr>
-              <w:t>Date:</w:t>
-            </w:r>
-          </w:p>
-        </w:tc>
-        <w:tc>
-          <w:tcPr>
-            <w:tcW w:w="3548" w:type="dxa"/>
-          </w:tcPr>
-          <w:p>
-            <w:r>
-              <w:t>Feb</w:t>
-            </w:r>
-            <w:r>
-              <w:t xml:space="preserve"> 202</w:t>
-            </w:r>
-            <w:r>
-              <w:t>1</w:t>
-            </w:r>
-          </w:p>
-        </w:tc>
-      </w:tr>
-      <w:tr>
-        <w:tc>
-          <w:tcPr>
-            <w:tcW w:w="1698" w:type="dxa"/>
-          </w:tcPr>
-          <w:p>
-            <w:pPr>
+            </w:pPr>
+            <w:r>
               <w:rPr>
                 <w:sz w:val="28"/>
                 <w:szCs w:val="28"/>
@@ -194,9 +191,26 @@
                   <w14:bevel/>
                 </w14:textOutline>
               </w:rPr>
-            </w:pPr>
-            <w:proofErr w:type="gramStart"/>
-            <w:r>
+              <w:t>Section :</w:t>
+            </w:r>
+          </w:p>
+        </w:tc>
+        <w:tc>
+          <w:tcPr>
+            <w:tcW w:w="4251" w:type="dxa"/>
+          </w:tcPr>
+          <w:p>
+            <w:r>
+              <w:t>1  of 1</w:t>
+            </w:r>
+          </w:p>
+        </w:tc>
+        <w:tc>
+          <w:tcPr>
+            <w:tcW w:w="1130" w:type="dxa"/>
+          </w:tcPr>
+          <w:p>
+            <w:pPr>
               <w:rPr>
                 <w:sz w:val="28"/>
                 <w:szCs w:val="28"/>
@@ -210,32 +224,8 @@
                   <w14:bevel/>
                 </w14:textOutline>
               </w:rPr>
-              <w:t>Section :</w:t>
-            </w:r>
-            <w:proofErr w:type="gramEnd"/>
-          </w:p>
-        </w:tc>
-        <w:tc>
-          <w:tcPr>
-            <w:tcW w:w="4251" w:type="dxa"/>
-          </w:tcPr>
-          <w:p>
-            <w:proofErr w:type="gramStart"/>
-            <w:r>
-              <w:t>1  of</w:t>
-            </w:r>
-            <w:proofErr w:type="gramEnd"/>
-            <w:r>
-              <w:t xml:space="preserve"> 1</w:t>
-            </w:r>
-          </w:p>
-        </w:tc>
-        <w:tc>
-          <w:tcPr>
-            <w:tcW w:w="1130" w:type="dxa"/>
-          </w:tcPr>
-          <w:p>
-            <w:pPr>
+            </w:pPr>
+            <w:r>
               <w:rPr>
                 <w:sz w:val="28"/>
                 <w:szCs w:val="28"/>
@@ -249,8 +239,28 @@
                   <w14:bevel/>
                 </w14:textOutline>
               </w:rPr>
-            </w:pPr>
-            <w:r>
+              <w:t>Author</w:t>
+            </w:r>
+          </w:p>
+        </w:tc>
+        <w:tc>
+          <w:tcPr>
+            <w:tcW w:w="3548" w:type="dxa"/>
+          </w:tcPr>
+          <w:p>
+            <w:r>
+              <w:t>Jim Herd</w:t>
+            </w:r>
+          </w:p>
+        </w:tc>
+      </w:tr>
+      <w:tr>
+        <w:tc>
+          <w:tcPr>
+            <w:tcW w:w="1698" w:type="dxa"/>
+          </w:tcPr>
+          <w:p>
+            <w:pPr>
               <w:rPr>
                 <w:sz w:val="28"/>
                 <w:szCs w:val="28"/>
@@ -264,28 +274,8 @@
                   <w14:bevel/>
                 </w14:textOutline>
               </w:rPr>
-              <w:t>Author</w:t>
-            </w:r>
-          </w:p>
-        </w:tc>
-        <w:tc>
-          <w:tcPr>
-            <w:tcW w:w="3548" w:type="dxa"/>
-          </w:tcPr>
-          <w:p>
-            <w:r>
-              <w:t>Jim Herd</w:t>
-            </w:r>
-          </w:p>
-        </w:tc>
-      </w:tr>
-      <w:tr>
-        <w:tc>
-          <w:tcPr>
-            <w:tcW w:w="1698" w:type="dxa"/>
-          </w:tcPr>
-          <w:p>
-            <w:pPr>
+            </w:pPr>
+            <w:r>
               <w:rPr>
                 <w:sz w:val="28"/>
                 <w:szCs w:val="28"/>
@@ -299,25 +289,8 @@
                   <w14:bevel/>
                 </w14:textOutline>
               </w:rPr>
-            </w:pPr>
-            <w:proofErr w:type="gramStart"/>
-            <w:r>
-              <w:rPr>
-                <w:sz w:val="28"/>
-                <w:szCs w:val="28"/>
-                <w14:textOutline w14:w="9525" w14:cap="rnd" w14:cmpd="sng" w14:algn="ctr">
-                  <w14:solidFill>
-                    <w14:schemeClr w14:val="accent1">
-                      <w14:shade w14:val="50000"/>
-                    </w14:schemeClr>
-                  </w14:solidFill>
-                  <w14:prstDash w14:val="solid"/>
-                  <w14:bevel/>
-                </w14:textOutline>
-              </w:rPr>
               <w:t>Notes :</w:t>
             </w:r>
-            <w:proofErr w:type="gramEnd"/>
           </w:p>
         </w:tc>
         <w:tc>
@@ -334,6 +307,9 @@
         <w:contextualSpacing/>
       </w:pPr>
       <w:r>
+        <w:rPr>
+          <w:noProof/>
+        </w:rPr>
         <w:drawing>
           <wp:anchor distT="0" distB="0" distL="114300" distR="114300" simplePos="0" relativeHeight="251661312" behindDoc="0" locked="0" layoutInCell="1" allowOverlap="1" wp14:anchorId="462DE6B8" wp14:editId="58C9ACD7">
             <wp:simplePos x="0" y="0"/>
@@ -601,6 +577,9 @@
         <w:contextualSpacing/>
       </w:pPr>
       <w:r>
+        <w:rPr>
+          <w:noProof/>
+        </w:rPr>
         <w:lastRenderedPageBreak/>
         <w:drawing>
           <wp:anchor distT="0" distB="0" distL="114300" distR="114300" simplePos="0" relativeHeight="251662336" behindDoc="0" locked="0" layoutInCell="1" allowOverlap="1" wp14:anchorId="70BC3AC2" wp14:editId="27D096E7">
@@ -702,6 +681,9 @@
     </w:p>
     <w:p>
       <w:r>
+        <w:rPr>
+          <w:noProof/>
+        </w:rPr>
         <w:lastRenderedPageBreak/>
         <w:drawing>
           <wp:anchor distT="0" distB="0" distL="114300" distR="114300" simplePos="0" relativeHeight="251663360" behindDoc="0" locked="0" layoutInCell="1" allowOverlap="1" wp14:anchorId="55031A3D" wp14:editId="5887A157">
@@ -1014,16 +996,7 @@
                 <w:sz w:val="24"/>
                 <w:szCs w:val="24"/>
               </w:rPr>
-              <w:t>S_RW</w:t>
-            </w:r>
-            <w:r>
-              <w:rPr>
-                <w:b/>
-                <w:bCs/>
-                <w:sz w:val="24"/>
-                <w:szCs w:val="24"/>
-              </w:rPr>
-              <w:t>1</w:t>
+              <w:t>S_RW1</w:t>
             </w:r>
           </w:p>
         </w:tc>
@@ -1086,16 +1059,7 @@
                 <w:sz w:val="24"/>
                 <w:szCs w:val="24"/>
               </w:rPr>
-              <w:t>S_RW</w:t>
-            </w:r>
-            <w:r>
-              <w:rPr>
-                <w:b/>
-                <w:bCs/>
-                <w:sz w:val="24"/>
-                <w:szCs w:val="24"/>
-              </w:rPr>
-              <w:t>2</w:t>
+              <w:t>S_RW2</w:t>
             </w:r>
           </w:p>
         </w:tc>
@@ -1192,16 +1156,7 @@
                 <w:sz w:val="24"/>
                 <w:szCs w:val="24"/>
               </w:rPr>
-              <w:t>S_RW</w:t>
-            </w:r>
-            <w:r>
-              <w:rPr>
-                <w:b/>
-                <w:bCs/>
-                <w:sz w:val="24"/>
-                <w:szCs w:val="24"/>
-              </w:rPr>
-              <w:t>3</w:t>
+              <w:t>S_RW3</w:t>
             </w:r>
           </w:p>
         </w:tc>
@@ -1250,16 +1205,7 @@
                 <w:sz w:val="24"/>
                 <w:szCs w:val="24"/>
               </w:rPr>
-              <w:t>S_RW</w:t>
-            </w:r>
-            <w:r>
-              <w:rPr>
-                <w:b/>
-                <w:bCs/>
-                <w:sz w:val="24"/>
-                <w:szCs w:val="24"/>
-              </w:rPr>
-              <w:t>4</w:t>
+              <w:t>S_RW4</w:t>
             </w:r>
           </w:p>
         </w:tc>
@@ -1308,16 +1254,7 @@
                 <w:sz w:val="24"/>
                 <w:szCs w:val="24"/>
               </w:rPr>
-              <w:t>S_RW</w:t>
-            </w:r>
-            <w:r>
-              <w:rPr>
-                <w:b/>
-                <w:bCs/>
-                <w:sz w:val="24"/>
-                <w:szCs w:val="24"/>
-              </w:rPr>
-              <w:t>5</w:t>
+              <w:t>S_RW5</w:t>
             </w:r>
           </w:p>
         </w:tc>
@@ -1352,23 +1289,7 @@
                 <w:sz w:val="24"/>
                 <w:szCs w:val="24"/>
               </w:rPr>
-              <w:t xml:space="preserve">_2’ signal to be de-asserted to indicated that handshake has been accepted by the </w:t>
-            </w:r>
-            <w:proofErr w:type="spellStart"/>
-            <w:r>
-              <w:rPr>
-                <w:sz w:val="24"/>
-                <w:szCs w:val="24"/>
-              </w:rPr>
-              <w:t>uP</w:t>
-            </w:r>
-            <w:proofErr w:type="spellEnd"/>
-            <w:r>
-              <w:rPr>
-                <w:sz w:val="24"/>
-                <w:szCs w:val="24"/>
-              </w:rPr>
-              <w:t>.</w:t>
+              <w:t>_2’ signal to be de-asserted to indicated that handshake has been accepted by the uP.</w:t>
             </w:r>
           </w:p>
         </w:tc>
@@ -1396,16 +1317,7 @@
                 <w:sz w:val="24"/>
                 <w:szCs w:val="24"/>
               </w:rPr>
-              <w:t>S_RW</w:t>
-            </w:r>
-            <w:r>
-              <w:rPr>
-                <w:b/>
-                <w:bCs/>
-                <w:sz w:val="24"/>
-                <w:szCs w:val="24"/>
-              </w:rPr>
-              <w:t>6</w:t>
+              <w:t>S_RW6</w:t>
             </w:r>
           </w:p>
         </w:tc>
@@ -1426,23 +1338,7 @@
                 <w:sz w:val="24"/>
                 <w:szCs w:val="24"/>
               </w:rPr>
-              <w:t xml:space="preserve">One clock delay to allow everything to settle. This completes the </w:t>
-            </w:r>
-            <w:proofErr w:type="spellStart"/>
-            <w:r>
-              <w:rPr>
-                <w:sz w:val="24"/>
-                <w:szCs w:val="24"/>
-              </w:rPr>
-              <w:t>uP</w:t>
-            </w:r>
-            <w:proofErr w:type="spellEnd"/>
-            <w:r>
-              <w:rPr>
-                <w:sz w:val="24"/>
-                <w:szCs w:val="24"/>
-              </w:rPr>
-              <w:t xml:space="preserve"> to FPGA transfer part of the command execution process.</w:t>
+              <w:t>One clock delay to allow everything to settle. This completes the uP to FPGA transfer part of the command execution process.</w:t>
             </w:r>
           </w:p>
           <w:p>
@@ -1615,16 +1511,7 @@
                 <w:sz w:val="24"/>
                 <w:szCs w:val="24"/>
               </w:rPr>
-              <w:t>S_WWD</w:t>
-            </w:r>
-            <w:r>
-              <w:rPr>
-                <w:b/>
-                <w:bCs/>
-                <w:sz w:val="24"/>
-                <w:szCs w:val="24"/>
-              </w:rPr>
-              <w:t>1</w:t>
+              <w:t>S_WWD1</w:t>
             </w:r>
           </w:p>
         </w:tc>
@@ -1673,16 +1560,7 @@
                 <w:sz w:val="24"/>
                 <w:szCs w:val="24"/>
               </w:rPr>
-              <w:t>S_WWD</w:t>
-            </w:r>
-            <w:r>
-              <w:rPr>
-                <w:b/>
-                <w:bCs/>
-                <w:sz w:val="24"/>
-                <w:szCs w:val="24"/>
-              </w:rPr>
-              <w:t>2</w:t>
+              <w:t>S_WWD2</w:t>
             </w:r>
           </w:p>
         </w:tc>
@@ -1703,23 +1581,7 @@
                 <w:sz w:val="24"/>
                 <w:szCs w:val="24"/>
               </w:rPr>
-              <w:t xml:space="preserve">Wait for signal ‘handshake_1’ to indicate that </w:t>
-            </w:r>
-            <w:proofErr w:type="spellStart"/>
-            <w:r>
-              <w:rPr>
-                <w:sz w:val="24"/>
-                <w:szCs w:val="24"/>
-              </w:rPr>
-              <w:t>uP</w:t>
-            </w:r>
-            <w:proofErr w:type="spellEnd"/>
-            <w:r>
-              <w:rPr>
-                <w:sz w:val="24"/>
-                <w:szCs w:val="24"/>
-              </w:rPr>
-              <w:t xml:space="preserve"> has detected handshake.</w:t>
+              <w:t>Wait for signal ‘handshake_1’ to indicate that uP has detected handshake.</w:t>
             </w:r>
           </w:p>
         </w:tc>
@@ -1747,16 +1609,7 @@
                 <w:sz w:val="24"/>
                 <w:szCs w:val="24"/>
               </w:rPr>
-              <w:t>S_WWD</w:t>
-            </w:r>
-            <w:r>
-              <w:rPr>
-                <w:b/>
-                <w:bCs/>
-                <w:sz w:val="24"/>
-                <w:szCs w:val="24"/>
-              </w:rPr>
-              <w:t>3</w:t>
+              <w:t>S_WWD3</w:t>
             </w:r>
           </w:p>
         </w:tc>
@@ -1822,16 +1675,7 @@
                 <w:sz w:val="24"/>
                 <w:szCs w:val="24"/>
               </w:rPr>
-              <w:t>S_WWD</w:t>
-            </w:r>
-            <w:r>
-              <w:rPr>
-                <w:b/>
-                <w:bCs/>
-                <w:sz w:val="24"/>
-                <w:szCs w:val="24"/>
-              </w:rPr>
-              <w:t>4</w:t>
+              <w:t>S_WWD4</w:t>
             </w:r>
           </w:p>
         </w:tc>
@@ -1893,23 +1737,7 @@
                 <w:sz w:val="24"/>
                 <w:szCs w:val="24"/>
               </w:rPr>
-              <w:t xml:space="preserve"> if to send status word to </w:t>
-            </w:r>
-            <w:proofErr w:type="spellStart"/>
-            <w:r>
-              <w:rPr>
-                <w:sz w:val="24"/>
-                <w:szCs w:val="24"/>
-              </w:rPr>
-              <w:t>uP</w:t>
-            </w:r>
-            <w:proofErr w:type="spellEnd"/>
-            <w:r>
-              <w:rPr>
-                <w:sz w:val="24"/>
-                <w:szCs w:val="24"/>
-              </w:rPr>
-              <w:t xml:space="preserve"> if compile time parameter ‘INCLUDE_32_BIT_STATUS_RETURN’ has been defined.  Otherwise go to state </w:t>
+              <w:t xml:space="preserve"> if to send status word to uP if compile time parameter ‘INCLUDE_32_BIT_STATUS_RETURN’ has been defined.  Otherwise go to state </w:t>
             </w:r>
             <w:r>
               <w:rPr>
@@ -2007,21 +1835,7 @@
                 <w:sz w:val="24"/>
                 <w:szCs w:val="24"/>
               </w:rPr>
-              <w:t xml:space="preserve">Assert signal to write a 32-bit </w:t>
-            </w:r>
-            <w:r>
-              <w:rPr>
-                <w:sz w:val="24"/>
-                <w:szCs w:val="24"/>
-              </w:rPr>
-              <w:t>status</w:t>
-            </w:r>
-            <w:r>
-              <w:rPr>
-                <w:sz w:val="24"/>
-                <w:szCs w:val="24"/>
-              </w:rPr>
-              <w:t xml:space="preserve"> value on the bus.  This signal will remain asserted through states </w:t>
+              <w:t xml:space="preserve">Assert signal to write a 32-bit status value on the bus.  This signal will remain asserted through states </w:t>
             </w:r>
             <w:r>
               <w:rPr>
@@ -2106,16 +1920,7 @@
                 <w:sz w:val="24"/>
                 <w:szCs w:val="24"/>
               </w:rPr>
-              <w:t>S_WWS</w:t>
-            </w:r>
-            <w:r>
-              <w:rPr>
-                <w:b/>
-                <w:bCs/>
-                <w:sz w:val="24"/>
-                <w:szCs w:val="24"/>
-              </w:rPr>
-              <w:t>1</w:t>
+              <w:t>S_WWS1</w:t>
             </w:r>
           </w:p>
         </w:tc>
@@ -2164,16 +1969,7 @@
                 <w:sz w:val="24"/>
                 <w:szCs w:val="24"/>
               </w:rPr>
-              <w:t>S_WWS</w:t>
-            </w:r>
-            <w:r>
-              <w:rPr>
-                <w:b/>
-                <w:bCs/>
-                <w:sz w:val="24"/>
-                <w:szCs w:val="24"/>
-              </w:rPr>
-              <w:t>2</w:t>
+              <w:t>S_WWS2</w:t>
             </w:r>
           </w:p>
         </w:tc>
@@ -2194,23 +1990,7 @@
                 <w:sz w:val="24"/>
                 <w:szCs w:val="24"/>
               </w:rPr>
-              <w:t xml:space="preserve">Wait for signal ‘handshake_1’ to indicate that </w:t>
-            </w:r>
-            <w:proofErr w:type="spellStart"/>
-            <w:r>
-              <w:rPr>
-                <w:sz w:val="24"/>
-                <w:szCs w:val="24"/>
-              </w:rPr>
-              <w:t>uP</w:t>
-            </w:r>
-            <w:proofErr w:type="spellEnd"/>
-            <w:r>
-              <w:rPr>
-                <w:sz w:val="24"/>
-                <w:szCs w:val="24"/>
-              </w:rPr>
-              <w:t xml:space="preserve"> has detected handshake.</w:t>
+              <w:t>Wait for signal ‘handshake_1’ to indicate that uP has detected handshake.</w:t>
             </w:r>
           </w:p>
         </w:tc>
@@ -2238,16 +2018,7 @@
                 <w:sz w:val="24"/>
                 <w:szCs w:val="24"/>
               </w:rPr>
-              <w:t>S_WWS</w:t>
-            </w:r>
-            <w:r>
-              <w:rPr>
-                <w:b/>
-                <w:bCs/>
-                <w:sz w:val="24"/>
-                <w:szCs w:val="24"/>
-              </w:rPr>
-              <w:t>3</w:t>
+              <w:t>S_WWS3</w:t>
             </w:r>
           </w:p>
         </w:tc>
@@ -2313,16 +2084,7 @@
                 <w:sz w:val="24"/>
                 <w:szCs w:val="24"/>
               </w:rPr>
-              <w:t>S_WWS</w:t>
-            </w:r>
-            <w:r>
-              <w:rPr>
-                <w:b/>
-                <w:bCs/>
-                <w:sz w:val="24"/>
-                <w:szCs w:val="24"/>
-              </w:rPr>
-              <w:t>4</w:t>
+              <w:t>S_WWS4</w:t>
             </w:r>
           </w:p>
         </w:tc>
@@ -2371,16 +2133,7 @@
                 <w:sz w:val="24"/>
                 <w:szCs w:val="24"/>
               </w:rPr>
-              <w:t>S_WWS</w:t>
-            </w:r>
-            <w:r>
-              <w:rPr>
-                <w:b/>
-                <w:bCs/>
-                <w:sz w:val="24"/>
-                <w:szCs w:val="24"/>
-              </w:rPr>
-              <w:t>5</w:t>
+              <w:t>S_WWS5</w:t>
             </w:r>
           </w:p>
         </w:tc>
@@ -2401,28 +2154,22 @@
                 <w:sz w:val="24"/>
                 <w:szCs w:val="24"/>
               </w:rPr>
-              <w:t>Wait for ‘</w:t>
-            </w:r>
-            <w:proofErr w:type="spellStart"/>
-            <w:r>
-              <w:rPr>
-                <w:sz w:val="24"/>
-                <w:szCs w:val="24"/>
-              </w:rPr>
-              <w:t>system_enable</w:t>
-            </w:r>
-            <w:proofErr w:type="spellEnd"/>
-            <w:r>
-              <w:rPr>
-                <w:sz w:val="24"/>
-                <w:szCs w:val="24"/>
-              </w:rPr>
-              <w:t>’ signal to be de-asserted before returning to initial state.</w:t>
+              <w:t>Wait for ‘system_enable’ signal to be de-asserted before returning to initial state.</w:t>
             </w:r>
           </w:p>
         </w:tc>
       </w:tr>
     </w:tbl>
+    <w:p>
+      <w:pPr>
+        <w:contextualSpacing/>
+      </w:pPr>
+    </w:p>
+    <w:p>
+      <w:r>
+        <w:br w:type="page"/>
+      </w:r>
+    </w:p>
     <w:p>
       <w:pPr>
         <w:contextualSpacing/>
@@ -2472,7 +2219,6 @@
                 <w:sz w:val="28"/>
                 <w:szCs w:val="28"/>
               </w:rPr>
-              <w:lastRenderedPageBreak/>
               <w:t>Inputs</w:t>
             </w:r>
           </w:p>
@@ -2540,17 +2286,24 @@
                 <w:szCs w:val="24"/>
               </w:rPr>
             </w:pPr>
-            <w:proofErr w:type="spellStart"/>
-            <w:r>
-              <w:rPr>
-                <w:b/>
-                <w:bCs/>
-                <w:sz w:val="24"/>
-                <w:szCs w:val="24"/>
-              </w:rPr>
-              <w:t>Subsystem_enable</w:t>
-            </w:r>
-            <w:proofErr w:type="spellEnd"/>
+            <w:r>
+              <w:rPr>
+                <w:b/>
+                <w:bCs/>
+                <w:sz w:val="24"/>
+                <w:szCs w:val="24"/>
+              </w:rPr>
+              <w:t>s</w:t>
+            </w:r>
+            <w:r>
+              <w:rPr>
+                <w:b/>
+                <w:bCs/>
+                <w:sz w:val="24"/>
+                <w:szCs w:val="24"/>
+              </w:rPr>
+              <w:t>ubsystem_enable</w:t>
+            </w:r>
           </w:p>
         </w:tc>
         <w:tc>
@@ -2587,6 +2340,13 @@
                 <w:szCs w:val="24"/>
               </w:rPr>
             </w:pPr>
+            <w:r>
+              <w:rPr>
+                <w:sz w:val="24"/>
+                <w:szCs w:val="24"/>
+              </w:rPr>
+              <w:t>Asserted if subsystem is addressed.</w:t>
+            </w:r>
           </w:p>
         </w:tc>
       </w:tr>
@@ -2651,6 +2411,31 @@
                 <w:szCs w:val="24"/>
               </w:rPr>
             </w:pPr>
+            <w:r>
+              <w:rPr>
+                <w:sz w:val="24"/>
+                <w:szCs w:val="24"/>
+              </w:rPr>
+              <w:tab/>
+              <w:t>== 0    ignore 32-bit value</w:t>
+            </w:r>
+          </w:p>
+          <w:p>
+            <w:pPr>
+              <w:contextualSpacing/>
+              <w:rPr>
+                <w:sz w:val="24"/>
+                <w:szCs w:val="24"/>
+              </w:rPr>
+            </w:pPr>
+            <w:r>
+              <w:rPr>
+                <w:sz w:val="24"/>
+                <w:szCs w:val="24"/>
+              </w:rPr>
+              <w:tab/>
+              <w:t>== 1    read 32-bit word from bus</w:t>
+            </w:r>
           </w:p>
         </w:tc>
       </w:tr>
@@ -2677,7 +2462,16 @@
                 <w:sz w:val="24"/>
                 <w:szCs w:val="24"/>
               </w:rPr>
-              <w:t>Handshake_1</w:t>
+              <w:t>h</w:t>
+            </w:r>
+            <w:r>
+              <w:rPr>
+                <w:b/>
+                <w:bCs/>
+                <w:sz w:val="24"/>
+                <w:szCs w:val="24"/>
+              </w:rPr>
+              <w:t>andshake_1</w:t>
             </w:r>
           </w:p>
         </w:tc>
@@ -2715,6 +2509,13 @@
                 <w:szCs w:val="24"/>
               </w:rPr>
             </w:pPr>
+            <w:r>
+              <w:rPr>
+                <w:sz w:val="24"/>
+                <w:szCs w:val="24"/>
+              </w:rPr>
+              <w:t>Handshake signal from bus</w:t>
+            </w:r>
           </w:p>
         </w:tc>
       </w:tr>
@@ -2842,7 +2643,16 @@
                 <w:sz w:val="24"/>
                 <w:szCs w:val="24"/>
               </w:rPr>
-              <w:t>Handshake_2</w:t>
+              <w:t>h</w:t>
+            </w:r>
+            <w:r>
+              <w:rPr>
+                <w:b/>
+                <w:bCs/>
+                <w:sz w:val="24"/>
+                <w:szCs w:val="24"/>
+              </w:rPr>
+              <w:t>andshake_2</w:t>
             </w:r>
           </w:p>
         </w:tc>
@@ -2859,6 +2669,13 @@
                 <w:szCs w:val="24"/>
               </w:rPr>
             </w:pPr>
+            <w:r>
+              <w:rPr>
+                <w:sz w:val="24"/>
+                <w:szCs w:val="24"/>
+              </w:rPr>
+              <w:t>binary</w:t>
+            </w:r>
           </w:p>
         </w:tc>
         <w:tc>
@@ -2873,6 +2690,13 @@
                 <w:szCs w:val="24"/>
               </w:rPr>
             </w:pPr>
+            <w:r>
+              <w:rPr>
+                <w:sz w:val="24"/>
+                <w:szCs w:val="24"/>
+              </w:rPr>
+              <w:t>Handshake signal to bus</w:t>
+            </w:r>
           </w:p>
         </w:tc>
       </w:tr>
@@ -2892,17 +2716,24 @@
                 <w:szCs w:val="24"/>
               </w:rPr>
             </w:pPr>
-            <w:proofErr w:type="spellStart"/>
-            <w:r>
-              <w:rPr>
-                <w:b/>
-                <w:bCs/>
-                <w:sz w:val="24"/>
-                <w:szCs w:val="24"/>
-              </w:rPr>
-              <w:t>Write_data_word_to_bus</w:t>
-            </w:r>
-            <w:proofErr w:type="spellEnd"/>
+            <w:r>
+              <w:rPr>
+                <w:b/>
+                <w:bCs/>
+                <w:sz w:val="24"/>
+                <w:szCs w:val="24"/>
+              </w:rPr>
+              <w:t>w</w:t>
+            </w:r>
+            <w:r>
+              <w:rPr>
+                <w:b/>
+                <w:bCs/>
+                <w:sz w:val="24"/>
+                <w:szCs w:val="24"/>
+              </w:rPr>
+              <w:t>rite_data_word_to_bus</w:t>
+            </w:r>
           </w:p>
         </w:tc>
         <w:tc>
@@ -2918,6 +2749,13 @@
                 <w:szCs w:val="24"/>
               </w:rPr>
             </w:pPr>
+            <w:r>
+              <w:rPr>
+                <w:sz w:val="24"/>
+                <w:szCs w:val="24"/>
+              </w:rPr>
+              <w:t>binary</w:t>
+            </w:r>
           </w:p>
         </w:tc>
         <w:tc>
@@ -2932,6 +2770,13 @@
                 <w:szCs w:val="24"/>
               </w:rPr>
             </w:pPr>
+            <w:r>
+              <w:rPr>
+                <w:sz w:val="24"/>
+                <w:szCs w:val="24"/>
+              </w:rPr>
+              <w:t>Write addressed 32-bit register value to bus to be transferred to uP.</w:t>
+            </w:r>
           </w:p>
         </w:tc>
       </w:tr>
@@ -2951,17 +2796,24 @@
                 <w:szCs w:val="24"/>
               </w:rPr>
             </w:pPr>
-            <w:proofErr w:type="spellStart"/>
-            <w:r>
-              <w:rPr>
-                <w:b/>
-                <w:bCs/>
-                <w:sz w:val="24"/>
-                <w:szCs w:val="24"/>
-              </w:rPr>
-              <w:t>Write_status_word_to_bus</w:t>
-            </w:r>
-            <w:proofErr w:type="spellEnd"/>
+            <w:r>
+              <w:rPr>
+                <w:b/>
+                <w:bCs/>
+                <w:sz w:val="24"/>
+                <w:szCs w:val="24"/>
+              </w:rPr>
+              <w:t>w</w:t>
+            </w:r>
+            <w:r>
+              <w:rPr>
+                <w:b/>
+                <w:bCs/>
+                <w:sz w:val="24"/>
+                <w:szCs w:val="24"/>
+              </w:rPr>
+              <w:t>rite_status_word_to_bus</w:t>
+            </w:r>
           </w:p>
         </w:tc>
         <w:tc>
@@ -2977,6 +2829,13 @@
                 <w:szCs w:val="24"/>
               </w:rPr>
             </w:pPr>
+            <w:r>
+              <w:rPr>
+                <w:sz w:val="24"/>
+                <w:szCs w:val="24"/>
+              </w:rPr>
+              <w:t>binary</w:t>
+            </w:r>
           </w:p>
         </w:tc>
         <w:tc>
@@ -2991,6 +2850,38 @@
                 <w:szCs w:val="24"/>
               </w:rPr>
             </w:pPr>
+            <w:r>
+              <w:rPr>
+                <w:sz w:val="24"/>
+                <w:szCs w:val="24"/>
+              </w:rPr>
+              <w:t>Optional.</w:t>
+            </w:r>
+          </w:p>
+          <w:p>
+            <w:pPr>
+              <w:contextualSpacing/>
+              <w:rPr>
+                <w:sz w:val="24"/>
+                <w:szCs w:val="24"/>
+              </w:rPr>
+            </w:pPr>
+          </w:p>
+          <w:p>
+            <w:pPr>
+              <w:contextualSpacing/>
+              <w:rPr>
+                <w:sz w:val="24"/>
+                <w:szCs w:val="24"/>
+              </w:rPr>
+            </w:pPr>
+            <w:r>
+              <w:rPr>
+                <w:sz w:val="24"/>
+                <w:szCs w:val="24"/>
+              </w:rPr>
+              <w:t>Write 32-bit status value to bus to be transferred to uP.</w:t>
+            </w:r>
           </w:p>
         </w:tc>
       </w:tr>

</xml_diff>